<commit_message>
A presentation slide has added.
</commit_message>
<xml_diff>
--- a/Report/SPI report.docx
+++ b/Report/SPI report.docx
@@ -217,18 +217,15 @@
     </w:p>
     <w:p>
       <w:pPr>
+        <w:keepNext/>
         <w:jc w:val="center"/>
-        <w:rPr>
-          <w:rFonts w:ascii="Times New Roman" w:hAnsi="Times New Roman" w:cs="Times New Roman"/>
-          <w:sz w:val="24"/>
-        </w:rPr>
       </w:pPr>
       <w:r>
         <w:rPr>
           <w:noProof/>
         </w:rPr>
         <w:drawing>
-          <wp:inline distT="0" distB="0" distL="0" distR="0" wp14:anchorId="3905873B" wp14:editId="75BF4BEA">
+          <wp:inline distT="0" distB="0" distL="0" distR="0" wp14:anchorId="1A6C77AF" wp14:editId="4E382FEB">
             <wp:extent cx="5980290" cy="2504440"/>
             <wp:effectExtent l="19050" t="19050" r="20955" b="10160"/>
             <wp:docPr id="11" name="Picture 11"/>
@@ -275,40 +272,29 @@
     </w:p>
     <w:p>
       <w:pPr>
-        <w:jc w:val="both"/>
-        <w:rPr>
-          <w:rFonts w:ascii="Times New Roman" w:hAnsi="Times New Roman" w:cs="Times New Roman"/>
-          <w:sz w:val="24"/>
-        </w:rPr>
-      </w:pPr>
-      <w:r>
-        <w:rPr>
-          <w:rFonts w:ascii="Times New Roman" w:hAnsi="Times New Roman" w:cs="Times New Roman"/>
-          <w:sz w:val="24"/>
-        </w:rPr>
-        <w:t>Figure 0(a) is connected in a way that only master is doing the transmission and reception of data. For Figure 0(b), master and slave is connected through connect</w:t>
-      </w:r>
-      <w:r>
-        <w:rPr>
-          <w:rFonts w:ascii="Times New Roman" w:hAnsi="Times New Roman" w:cs="Times New Roman"/>
-          <w:sz w:val="24"/>
-        </w:rPr>
-        <w:t>ing the SCK, NSS, MOSI and MISO pin</w:t>
-      </w:r>
-      <w:r>
-        <w:rPr>
-          <w:rFonts w:ascii="Times New Roman" w:hAnsi="Times New Roman" w:cs="Times New Roman"/>
-          <w:sz w:val="24"/>
-        </w:rPr>
-        <w:t>s</w:t>
-      </w:r>
-      <w:r>
-        <w:rPr>
-          <w:rFonts w:ascii="Times New Roman" w:hAnsi="Times New Roman" w:cs="Times New Roman"/>
-          <w:sz w:val="24"/>
-        </w:rPr>
-        <w:t xml:space="preserve"> together.</w:t>
-      </w:r>
+        <w:pStyle w:val="Caption"/>
+        <w:jc w:val="center"/>
+        <w:rPr>
+          <w:rFonts w:ascii="Times New Roman" w:hAnsi="Times New Roman" w:cs="Times New Roman"/>
+          <w:sz w:val="40"/>
+        </w:rPr>
+      </w:pPr>
+      <w:r>
+        <w:rPr>
+          <w:rFonts w:ascii="Times New Roman" w:hAnsi="Times New Roman" w:cs="Times New Roman"/>
+          <w:sz w:val="24"/>
+        </w:rPr>
+        <w:t>Figure 0(a) is connected in a way that only master is doing the transmission and reception of data. For Figure 0(b), master and slave is connected through connecting the SCK, NSS, MOSI and MISO pins together.</w:t>
+      </w:r>
+    </w:p>
+    <w:p>
+      <w:pPr>
+        <w:jc w:val="both"/>
+        <w:rPr>
+          <w:rFonts w:ascii="Times New Roman" w:hAnsi="Times New Roman" w:cs="Times New Roman"/>
+          <w:sz w:val="24"/>
+        </w:rPr>
+      </w:pPr>
       <w:r>
         <w:rPr>
           <w:rFonts w:ascii="Times New Roman" w:hAnsi="Times New Roman" w:cs="Times New Roman"/>
@@ -319,11 +305,8 @@
     </w:p>
     <w:p>
       <w:pPr>
+        <w:keepNext/>
         <w:jc w:val="center"/>
-        <w:rPr>
-          <w:rFonts w:ascii="Times New Roman" w:hAnsi="Times New Roman" w:cs="Times New Roman"/>
-          <w:sz w:val="24"/>
-        </w:rPr>
       </w:pPr>
       <w:r>
         <w:rPr>
@@ -331,7 +314,7 @@
         </w:rPr>
         <w:lastRenderedPageBreak/>
         <w:drawing>
-          <wp:inline distT="0" distB="0" distL="0" distR="0">
+          <wp:inline distT="0" distB="0" distL="0" distR="0" wp14:anchorId="679D4D2B" wp14:editId="18A6492F">
             <wp:extent cx="5943600" cy="4350142"/>
             <wp:effectExtent l="0" t="0" r="0" b="0"/>
             <wp:docPr id="2" name="Picture 2" descr="http://www1.coocox.org/cox/manual/STM32F1xx/STM32F1xx_spi_block.png"/>
@@ -379,35 +362,116 @@
           </wp:inline>
         </w:drawing>
       </w:r>
-      <w:r>
-        <w:rPr>
-          <w:rFonts w:ascii="Times New Roman" w:hAnsi="Times New Roman" w:cs="Times New Roman"/>
-          <w:sz w:val="24"/>
-        </w:rPr>
-        <w:t>Figure 1</w:t>
-      </w:r>
-      <w:r>
-        <w:rPr>
-          <w:rFonts w:ascii="Times New Roman" w:hAnsi="Times New Roman" w:cs="Times New Roman"/>
-          <w:sz w:val="24"/>
-        </w:rPr>
-        <w:t xml:space="preserve"> Block Diagram of SPI</w:t>
-      </w:r>
-    </w:p>
-    <w:p>
-      <w:pPr>
-        <w:jc w:val="both"/>
-        <w:rPr>
-          <w:rFonts w:ascii="Times New Roman" w:hAnsi="Times New Roman" w:cs="Times New Roman"/>
-          <w:sz w:val="24"/>
-        </w:rPr>
-      </w:pPr>
-      <w:r>
-        <w:rPr>
-          <w:rFonts w:ascii="Times New Roman" w:hAnsi="Times New Roman" w:cs="Times New Roman"/>
-          <w:sz w:val="24"/>
-        </w:rPr>
-        <w:tab/>
+    </w:p>
+    <w:p>
+      <w:pPr>
+        <w:pStyle w:val="Caption"/>
+        <w:jc w:val="center"/>
+        <w:rPr>
+          <w:rFonts w:ascii="Times New Roman" w:hAnsi="Times New Roman" w:cs="Times New Roman"/>
+          <w:sz w:val="24"/>
+        </w:rPr>
+      </w:pPr>
+      <w:r>
+        <w:rPr>
+          <w:rFonts w:ascii="Times New Roman" w:hAnsi="Times New Roman" w:cs="Times New Roman"/>
+          <w:sz w:val="24"/>
+        </w:rPr>
+        <w:t xml:space="preserve">Figure </w:t>
+      </w:r>
+      <w:r>
+        <w:rPr>
+          <w:rFonts w:ascii="Times New Roman" w:hAnsi="Times New Roman" w:cs="Times New Roman"/>
+          <w:sz w:val="24"/>
+        </w:rPr>
+        <w:fldChar w:fldCharType="begin"/>
+      </w:r>
+      <w:r>
+        <w:rPr>
+          <w:rFonts w:ascii="Times New Roman" w:hAnsi="Times New Roman" w:cs="Times New Roman"/>
+          <w:sz w:val="24"/>
+        </w:rPr>
+        <w:instrText xml:space="preserve"> SEQ Figure \* ARABIC </w:instrText>
+      </w:r>
+      <w:r>
+        <w:rPr>
+          <w:rFonts w:ascii="Times New Roman" w:hAnsi="Times New Roman" w:cs="Times New Roman"/>
+          <w:sz w:val="24"/>
+        </w:rPr>
+        <w:fldChar w:fldCharType="separate"/>
+      </w:r>
+      <w:r>
+        <w:rPr>
+          <w:rFonts w:ascii="Times New Roman" w:hAnsi="Times New Roman" w:cs="Times New Roman"/>
+          <w:noProof/>
+          <w:sz w:val="24"/>
+        </w:rPr>
+        <w:t>1</w:t>
+      </w:r>
+      <w:r>
+        <w:rPr>
+          <w:rFonts w:ascii="Times New Roman" w:hAnsi="Times New Roman" w:cs="Times New Roman"/>
+          <w:sz w:val="24"/>
+        </w:rPr>
+        <w:fldChar w:fldCharType="end"/>
+      </w:r>
+      <w:r>
+        <w:rPr>
+          <w:rFonts w:ascii="Times New Roman" w:hAnsi="Times New Roman" w:cs="Times New Roman"/>
+          <w:sz w:val="24"/>
+        </w:rPr>
+        <w:t>Block Diagram of SPI</w:t>
+      </w:r>
+      <w:r>
+        <w:rPr>
+          <w:sz w:val="24"/>
+        </w:rPr>
+        <w:t xml:space="preserve"> </w:t>
+      </w:r>
+      <w:r>
+        <w:rPr>
+          <w:rFonts w:ascii="Times New Roman" w:hAnsi="Times New Roman" w:cs="Times New Roman"/>
+          <w:i w:val="0"/>
+          <w:sz w:val="24"/>
+        </w:rPr>
+        <w:t>[</w:t>
+      </w:r>
+      <w:r>
+        <w:rPr>
+          <w:rFonts w:ascii="Times New Roman" w:hAnsi="Times New Roman" w:cs="Times New Roman"/>
+          <w:sz w:val="24"/>
+        </w:rPr>
+        <w:t xml:space="preserve">Accessed from: </w:t>
+      </w:r>
+      <w:r>
+        <w:rPr>
+          <w:rFonts w:ascii="Times New Roman" w:hAnsi="Times New Roman" w:cs="Times New Roman"/>
+          <w:sz w:val="24"/>
+        </w:rPr>
+        <w:t>http://www1.coocox.org/cox/manual/STM32F1xx/group___s_t_m32_f1xx___s_p_i.html</w:t>
+      </w:r>
+      <w:r>
+        <w:rPr>
+          <w:rFonts w:ascii="Times New Roman" w:hAnsi="Times New Roman" w:cs="Times New Roman"/>
+          <w:sz w:val="24"/>
+        </w:rPr>
+        <w:t>]</w:t>
+      </w:r>
+    </w:p>
+    <w:p>
+      <w:pPr>
+        <w:ind w:firstLine="720"/>
+        <w:jc w:val="both"/>
+        <w:rPr>
+          <w:rFonts w:ascii="Times New Roman" w:hAnsi="Times New Roman" w:cs="Times New Roman"/>
+          <w:sz w:val="24"/>
+        </w:rPr>
+      </w:pPr>
+      <w:r>
+        <w:rPr>
+          <w:rFonts w:ascii="Times New Roman" w:hAnsi="Times New Roman" w:cs="Times New Roman"/>
+          <w:sz w:val="24"/>
+        </w:rPr>
         <w:t>Figure 1 shown the internal circuitry of how SPI is built.</w:t>
       </w:r>
       <w:r>
@@ -506,12 +570,21 @@
           <w:sz w:val="24"/>
         </w:rPr>
       </w:pPr>
-      <w:r>
-        <w:rPr>
-          <w:rFonts w:ascii="Times New Roman" w:hAnsi="Times New Roman" w:cs="Times New Roman"/>
-          <w:sz w:val="24"/>
-        </w:rPr>
-        <w:t>SCK  : This pin is used to output the clock for master and input for slave. The sl</w:t>
+      <w:proofErr w:type="gramStart"/>
+      <w:r>
+        <w:rPr>
+          <w:rFonts w:ascii="Times New Roman" w:hAnsi="Times New Roman" w:cs="Times New Roman"/>
+          <w:sz w:val="24"/>
+        </w:rPr>
+        <w:t>SCK  :</w:t>
+      </w:r>
+      <w:proofErr w:type="gramEnd"/>
+      <w:r>
+        <w:rPr>
+          <w:rFonts w:ascii="Times New Roman" w:hAnsi="Times New Roman" w:cs="Times New Roman"/>
+          <w:sz w:val="24"/>
+        </w:rPr>
+        <w:t xml:space="preserve"> This pin is used to output the clock for master and input for slave. The sl</w:t>
       </w:r>
       <w:r>
         <w:rPr>
@@ -535,12 +608,21 @@
           <w:sz w:val="24"/>
         </w:rPr>
       </w:pPr>
-      <w:r>
-        <w:rPr>
-          <w:rFonts w:ascii="Times New Roman" w:hAnsi="Times New Roman" w:cs="Times New Roman"/>
-          <w:sz w:val="24"/>
-        </w:rPr>
-        <w:t>NSS  : This is used the select slave. In other word, without this pin, master and slave cannot be communicated. Initially, this pin is high as in logic 1. To connect with the chosen slave, NSS needs to be low (logic 0) to indicate that the chosen slave is in communication with the master and other slaves cannot communicate with master.</w:t>
+      <w:proofErr w:type="gramStart"/>
+      <w:r>
+        <w:rPr>
+          <w:rFonts w:ascii="Times New Roman" w:hAnsi="Times New Roman" w:cs="Times New Roman"/>
+          <w:sz w:val="24"/>
+        </w:rPr>
+        <w:t>NSS  :</w:t>
+      </w:r>
+      <w:proofErr w:type="gramEnd"/>
+      <w:r>
+        <w:rPr>
+          <w:rFonts w:ascii="Times New Roman" w:hAnsi="Times New Roman" w:cs="Times New Roman"/>
+          <w:sz w:val="24"/>
+        </w:rPr>
+        <w:t xml:space="preserve"> This is used the select slave. In other word, without this pin, master and slave cannot be communicated. Initially, this pin is high as in logic 1. To connect with the chosen slave, NSS needs to be low (logic 0) to indicate that the chosen slave is in communication with the master and other slaves cannot communicate with master.</w:t>
       </w:r>
       <w:r>
         <w:rPr>
@@ -610,7 +692,25 @@
           <w:rFonts w:ascii="Times New Roman" w:hAnsi="Times New Roman" w:cs="Times New Roman"/>
           <w:sz w:val="24"/>
         </w:rPr>
-        <w:t xml:space="preserve">ransmission buffer (Tx buffer) </w:t>
+        <w:t>ransmission buffer (</w:t>
+      </w:r>
+      <w:proofErr w:type="spellStart"/>
+      <w:proofErr w:type="gramStart"/>
+      <w:r>
+        <w:rPr>
+          <w:rFonts w:ascii="Times New Roman" w:hAnsi="Times New Roman" w:cs="Times New Roman"/>
+          <w:sz w:val="24"/>
+        </w:rPr>
+        <w:t>Tx</w:t>
+      </w:r>
+      <w:proofErr w:type="spellEnd"/>
+      <w:proofErr w:type="gramEnd"/>
+      <w:r>
+        <w:rPr>
+          <w:rFonts w:ascii="Times New Roman" w:hAnsi="Times New Roman" w:cs="Times New Roman"/>
+          <w:sz w:val="24"/>
+        </w:rPr>
+        <w:t xml:space="preserve"> buffer) </w:t>
       </w:r>
       <w:r>
         <w:rPr>
@@ -631,7 +731,25 @@
           <w:rFonts w:ascii="Times New Roman" w:hAnsi="Times New Roman" w:cs="Times New Roman"/>
           <w:sz w:val="24"/>
         </w:rPr>
-        <w:t xml:space="preserve">Once Tx buffer is full, Transmit Buffer Empty (TXE) flag will be cleared to indicate the data is ready to send. </w:t>
+        <w:t xml:space="preserve">Once </w:t>
+      </w:r>
+      <w:proofErr w:type="spellStart"/>
+      <w:proofErr w:type="gramStart"/>
+      <w:r>
+        <w:rPr>
+          <w:rFonts w:ascii="Times New Roman" w:hAnsi="Times New Roman" w:cs="Times New Roman"/>
+          <w:sz w:val="24"/>
+        </w:rPr>
+        <w:t>Tx</w:t>
+      </w:r>
+      <w:proofErr w:type="spellEnd"/>
+      <w:proofErr w:type="gramEnd"/>
+      <w:r>
+        <w:rPr>
+          <w:rFonts w:ascii="Times New Roman" w:hAnsi="Times New Roman" w:cs="Times New Roman"/>
+          <w:sz w:val="24"/>
+        </w:rPr>
+        <w:t xml:space="preserve"> buffer is full, Transmit Buffer Empty (TXE) flag will be cleared to indicate the data is ready to send. </w:t>
       </w:r>
       <w:r>
         <w:rPr>
@@ -1197,10 +1315,7 @@
     </w:p>
     <w:p>
       <w:pPr>
-        <w:rPr>
-          <w:rFonts w:ascii="Times New Roman" w:hAnsi="Times New Roman" w:cs="Times New Roman"/>
-          <w:sz w:val="24"/>
-        </w:rPr>
+        <w:keepNext/>
       </w:pPr>
       <w:r>
         <w:rPr>
@@ -1258,17 +1373,83 @@
           </wp:inline>
         </w:drawing>
       </w:r>
-      <w:r>
-        <w:rPr>
-          <w:rFonts w:ascii="Times New Roman" w:hAnsi="Times New Roman" w:cs="Times New Roman"/>
-          <w:sz w:val="24"/>
-        </w:rPr>
-        <w:t xml:space="preserve">[Accessed from: </w:t>
-      </w:r>
-      <w:r>
-        <w:rPr>
-          <w:rFonts w:ascii="Times New Roman" w:hAnsi="Times New Roman" w:cs="Times New Roman"/>
-          <w:i/>
+    </w:p>
+    <w:p>
+      <w:pPr>
+        <w:pStyle w:val="Caption"/>
+        <w:jc w:val="center"/>
+        <w:rPr>
+          <w:i w:val="0"/>
+          <w:sz w:val="24"/>
+        </w:rPr>
+      </w:pPr>
+      <w:r>
+        <w:rPr>
+          <w:rFonts w:ascii="Times New Roman" w:hAnsi="Times New Roman" w:cs="Times New Roman"/>
+          <w:sz w:val="24"/>
+        </w:rPr>
+        <w:t xml:space="preserve">Figure </w:t>
+      </w:r>
+      <w:r>
+        <w:rPr>
+          <w:rFonts w:ascii="Times New Roman" w:hAnsi="Times New Roman" w:cs="Times New Roman"/>
+          <w:sz w:val="24"/>
+        </w:rPr>
+        <w:fldChar w:fldCharType="begin"/>
+      </w:r>
+      <w:r>
+        <w:rPr>
+          <w:rFonts w:ascii="Times New Roman" w:hAnsi="Times New Roman" w:cs="Times New Roman"/>
+          <w:sz w:val="24"/>
+        </w:rPr>
+        <w:instrText xml:space="preserve"> SEQ Figure \* ARABIC </w:instrText>
+      </w:r>
+      <w:r>
+        <w:rPr>
+          <w:rFonts w:ascii="Times New Roman" w:hAnsi="Times New Roman" w:cs="Times New Roman"/>
+          <w:sz w:val="24"/>
+        </w:rPr>
+        <w:fldChar w:fldCharType="separate"/>
+      </w:r>
+      <w:r>
+        <w:rPr>
+          <w:rFonts w:ascii="Times New Roman" w:hAnsi="Times New Roman" w:cs="Times New Roman"/>
+          <w:noProof/>
+          <w:sz w:val="24"/>
+        </w:rPr>
+        <w:t>2</w:t>
+      </w:r>
+      <w:r>
+        <w:rPr>
+          <w:rFonts w:ascii="Times New Roman" w:hAnsi="Times New Roman" w:cs="Times New Roman"/>
+          <w:sz w:val="24"/>
+        </w:rPr>
+        <w:fldChar w:fldCharType="end"/>
+      </w:r>
+      <w:r>
+        <w:rPr>
+          <w:rFonts w:ascii="Times New Roman" w:hAnsi="Times New Roman" w:cs="Times New Roman"/>
+          <w:sz w:val="24"/>
+        </w:rPr>
+        <w:t xml:space="preserve"> Data Clock Timing Diagram</w:t>
+      </w:r>
+      <w:r>
+        <w:rPr>
+          <w:i w:val="0"/>
+          <w:sz w:val="24"/>
+        </w:rPr>
+        <w:t xml:space="preserve"> [</w:t>
+      </w:r>
+      <w:r>
+        <w:rPr>
+          <w:rFonts w:ascii="Times New Roman" w:hAnsi="Times New Roman" w:cs="Times New Roman"/>
+          <w:sz w:val="24"/>
+        </w:rPr>
+        <w:t xml:space="preserve">Accessed from: </w:t>
+      </w:r>
+      <w:r>
+        <w:rPr>
+          <w:rFonts w:ascii="Times New Roman" w:hAnsi="Times New Roman" w:cs="Times New Roman"/>
           <w:sz w:val="24"/>
         </w:rPr>
         <w:t>http://wiki.csie.ncku.edu.tw/embedded/SPI</w:t>
@@ -1276,25 +1457,10 @@
       <w:r>
         <w:rPr>
           <w:rFonts w:ascii="Times New Roman" w:hAnsi="Times New Roman" w:cs="Times New Roman"/>
+          <w:i w:val="0"/>
           <w:sz w:val="24"/>
         </w:rPr>
         <w:t>]</w:t>
-      </w:r>
-    </w:p>
-    <w:p>
-      <w:pPr>
-        <w:jc w:val="center"/>
-        <w:rPr>
-          <w:rFonts w:ascii="Times New Roman" w:hAnsi="Times New Roman" w:cs="Times New Roman"/>
-          <w:sz w:val="24"/>
-        </w:rPr>
-      </w:pPr>
-      <w:r>
-        <w:rPr>
-          <w:rFonts w:ascii="Times New Roman" w:hAnsi="Times New Roman" w:cs="Times New Roman"/>
-          <w:sz w:val="24"/>
-        </w:rPr>
-        <w:t>Figure 2 Data Clock Timing Diagram</w:t>
       </w:r>
     </w:p>
     <w:p>
@@ -2111,10 +2277,7 @@
     </w:p>
     <w:p>
       <w:pPr>
-        <w:rPr>
-          <w:rFonts w:ascii="Times New Roman" w:hAnsi="Times New Roman" w:cs="Times New Roman"/>
-          <w:sz w:val="24"/>
-        </w:rPr>
+        <w:keepNext/>
       </w:pPr>
       <w:r>
         <w:rPr>
@@ -2171,9 +2334,84 @@
           </wp:inline>
         </w:drawing>
       </w:r>
-      <w:r>
-        <w:rPr>
-          <w:rFonts w:ascii="Times New Roman" w:hAnsi="Times New Roman" w:cs="Times New Roman"/>
+    </w:p>
+    <w:p>
+      <w:pPr>
+        <w:pStyle w:val="Caption"/>
+        <w:jc w:val="center"/>
+        <w:rPr>
+          <w:rFonts w:ascii="Times New Roman" w:hAnsi="Times New Roman" w:cs="Times New Roman"/>
+          <w:sz w:val="24"/>
+        </w:rPr>
+      </w:pPr>
+      <w:r>
+        <w:rPr>
+          <w:rFonts w:ascii="Times New Roman" w:hAnsi="Times New Roman" w:cs="Times New Roman"/>
+          <w:sz w:val="24"/>
+        </w:rPr>
+        <w:t xml:space="preserve">Figure </w:t>
+      </w:r>
+      <w:r>
+        <w:rPr>
+          <w:rFonts w:ascii="Times New Roman" w:hAnsi="Times New Roman" w:cs="Times New Roman"/>
+          <w:sz w:val="24"/>
+        </w:rPr>
+        <w:fldChar w:fldCharType="begin"/>
+      </w:r>
+      <w:r>
+        <w:rPr>
+          <w:rFonts w:ascii="Times New Roman" w:hAnsi="Times New Roman" w:cs="Times New Roman"/>
+          <w:sz w:val="24"/>
+        </w:rPr>
+        <w:instrText xml:space="preserve"> SEQ Figure \* ARABIC </w:instrText>
+      </w:r>
+      <w:r>
+        <w:rPr>
+          <w:rFonts w:ascii="Times New Roman" w:hAnsi="Times New Roman" w:cs="Times New Roman"/>
+          <w:sz w:val="24"/>
+        </w:rPr>
+        <w:fldChar w:fldCharType="separate"/>
+      </w:r>
+      <w:r>
+        <w:rPr>
+          <w:rFonts w:ascii="Times New Roman" w:hAnsi="Times New Roman" w:cs="Times New Roman"/>
+          <w:noProof/>
+          <w:sz w:val="24"/>
+        </w:rPr>
+        <w:t>3</w:t>
+      </w:r>
+      <w:r>
+        <w:rPr>
+          <w:rFonts w:ascii="Times New Roman" w:hAnsi="Times New Roman" w:cs="Times New Roman"/>
+          <w:sz w:val="24"/>
+        </w:rPr>
+        <w:fldChar w:fldCharType="end"/>
+      </w:r>
+      <w:r>
+        <w:rPr>
+          <w:rFonts w:ascii="Times New Roman" w:hAnsi="Times New Roman" w:cs="Times New Roman"/>
+          <w:sz w:val="24"/>
+        </w:rPr>
+        <w:t xml:space="preserve"> </w:t>
+      </w:r>
+      <w:r>
+        <w:rPr>
+          <w:rFonts w:ascii="Times New Roman" w:hAnsi="Times New Roman" w:cs="Times New Roman"/>
+          <w:sz w:val="24"/>
+        </w:rPr>
+        <w:t>Half-Duplex versus Full-Duplex</w:t>
+      </w:r>
+      <w:r>
+        <w:rPr>
+          <w:rFonts w:ascii="Times New Roman" w:hAnsi="Times New Roman" w:cs="Times New Roman"/>
+          <w:sz w:val="24"/>
+        </w:rPr>
+        <w:t xml:space="preserve"> </w:t>
+      </w:r>
+      <w:r>
+        <w:rPr>
+          <w:rFonts w:ascii="Times New Roman" w:hAnsi="Times New Roman" w:cs="Times New Roman"/>
+          <w:i w:val="0"/>
           <w:sz w:val="24"/>
         </w:rPr>
         <w:t>[</w:t>
@@ -2181,7 +2419,6 @@
       <w:r>
         <w:rPr>
           <w:rFonts w:ascii="Times New Roman" w:hAnsi="Times New Roman" w:cs="Times New Roman"/>
-          <w:i/>
           <w:sz w:val="24"/>
         </w:rPr>
         <w:t>Accessed from: http://www.embarcados.com.br/comunicacao-spi-parte-2/</w:t>
@@ -2189,25 +2426,10 @@
       <w:r>
         <w:rPr>
           <w:rFonts w:ascii="Times New Roman" w:hAnsi="Times New Roman" w:cs="Times New Roman"/>
+          <w:i w:val="0"/>
           <w:sz w:val="24"/>
         </w:rPr>
         <w:t>]</w:t>
-      </w:r>
-    </w:p>
-    <w:p>
-      <w:pPr>
-        <w:jc w:val="center"/>
-        <w:rPr>
-          <w:rFonts w:ascii="Times New Roman" w:hAnsi="Times New Roman" w:cs="Times New Roman"/>
-          <w:sz w:val="24"/>
-        </w:rPr>
-      </w:pPr>
-      <w:r>
-        <w:rPr>
-          <w:rFonts w:ascii="Times New Roman" w:hAnsi="Times New Roman" w:cs="Times New Roman"/>
-          <w:sz w:val="24"/>
-        </w:rPr>
-        <w:t xml:space="preserve">Figure 3 </w:t>
       </w:r>
     </w:p>
     <w:p>
@@ -2829,14 +3051,51 @@
       <w:r>
         <w:rPr>
           <w:rFonts w:ascii="Times New Roman" w:hAnsi="Times New Roman" w:cs="Times New Roman"/>
+          <w:sz w:val="24"/>
+        </w:rPr>
+        <w:t xml:space="preserve">Throughout the whole experiment, TI mode is used due to the ease of work in configuration as the experiment is communicating in serial communication. </w:t>
+      </w:r>
+      <w:r>
+        <w:rPr>
+          <w:rFonts w:ascii="Times New Roman" w:hAnsi="Times New Roman" w:cs="Times New Roman"/>
+          <w:sz w:val="24"/>
+        </w:rPr>
+        <w:t xml:space="preserve">However, in either TI mode or Motorola Mode is used, the result is same. </w:t>
+      </w:r>
+    </w:p>
+    <w:p>
+      <w:pPr>
+        <w:ind w:firstLine="720"/>
+        <w:jc w:val="both"/>
+        <w:rPr>
+          <w:rFonts w:ascii="Times New Roman" w:hAnsi="Times New Roman" w:cs="Times New Roman"/>
+          <w:sz w:val="24"/>
+        </w:rPr>
+      </w:pPr>
+      <w:r>
+        <w:rPr>
+          <w:rFonts w:ascii="Times New Roman" w:hAnsi="Times New Roman" w:cs="Times New Roman"/>
+          <w:sz w:val="24"/>
+        </w:rPr>
+        <w:t>In order to send out any data, GPIO pins for MOSI pin, MISO pin, NSS pin, and SCK pin need to be activated. Besides that, peripheral clock needs to be asserted too. Otherwise, data could not send out.</w:t>
+      </w:r>
+      <w:bookmarkStart w:id="0" w:name="_GoBack"/>
+      <w:bookmarkEnd w:id="0"/>
+    </w:p>
+    <w:p>
+      <w:pPr>
+        <w:keepNext/>
+        <w:jc w:val="both"/>
+      </w:pPr>
+      <w:r>
+        <w:rPr>
           <w:noProof/>
-          <w:sz w:val="24"/>
         </w:rPr>
         <w:drawing>
           <wp:inline distT="0" distB="0" distL="0" distR="0">
-            <wp:extent cx="5943600" cy="3566160"/>
-            <wp:effectExtent l="0" t="0" r="0" b="0"/>
-            <wp:docPr id="7" name="Picture 7" descr="E:\SPI4\Master mode\Transmission\8bit_transmission (Uni_Direc_Transmit)\TI_BR4_MOSI.jpg"/>
+            <wp:extent cx="5934710" cy="3562985"/>
+            <wp:effectExtent l="0" t="0" r="8890" b="0"/>
+            <wp:docPr id="8" name="Picture 8"/>
             <wp:cNvGraphicFramePr>
               <a:graphicFrameLocks xmlns:a="http://schemas.openxmlformats.org/drawingml/2006/main" noChangeAspect="1"/>
             </wp:cNvGraphicFramePr>
@@ -2844,7 +3103,7 @@
               <a:graphicData uri="http://schemas.openxmlformats.org/drawingml/2006/picture">
                 <pic:pic xmlns:pic="http://schemas.openxmlformats.org/drawingml/2006/picture">
                   <pic:nvPicPr>
-                    <pic:cNvPr id="0" name="Picture 4" descr="E:\SPI4\Master mode\Transmission\8bit_transmission (Uni_Direc_Transmit)\TI_BR4_MOSI.jpg"/>
+                    <pic:cNvPr id="0" name="Picture 4"/>
                     <pic:cNvPicPr>
                       <a:picLocks noChangeAspect="1" noChangeArrowheads="1"/>
                     </pic:cNvPicPr>
@@ -2865,7 +3124,7 @@
                   <pic:spPr bwMode="auto">
                     <a:xfrm>
                       <a:off x="0" y="0"/>
-                      <a:ext cx="5943600" cy="3566160"/>
+                      <a:ext cx="5934710" cy="3562985"/>
                     </a:xfrm>
                     <a:prstGeom prst="rect">
                       <a:avLst/>
@@ -2884,38 +3143,499 @@
     </w:p>
     <w:p>
       <w:pPr>
+        <w:pStyle w:val="Caption"/>
         <w:jc w:val="center"/>
         <w:rPr>
           <w:rFonts w:ascii="Times New Roman" w:hAnsi="Times New Roman" w:cs="Times New Roman"/>
-          <w:sz w:val="24"/>
-        </w:rPr>
-      </w:pPr>
-      <w:r>
-        <w:rPr>
-          <w:rFonts w:ascii="Times New Roman" w:hAnsi="Times New Roman" w:cs="Times New Roman"/>
-          <w:sz w:val="24"/>
-        </w:rPr>
-        <w:t>Figure 4</w:t>
-      </w:r>
-      <w:bookmarkStart w:id="0" w:name="_GoBack"/>
-      <w:bookmarkEnd w:id="0"/>
-    </w:p>
-    <w:p>
-      <w:pPr>
-        <w:jc w:val="both"/>
-        <w:rPr>
-          <w:rFonts w:ascii="Times New Roman" w:hAnsi="Times New Roman" w:cs="Times New Roman"/>
-          <w:sz w:val="24"/>
-        </w:rPr>
-      </w:pPr>
-    </w:p>
-    <w:p>
-      <w:pPr>
-        <w:rPr>
-          <w:rFonts w:ascii="Times New Roman" w:hAnsi="Times New Roman" w:cs="Times New Roman"/>
-          <w:sz w:val="24"/>
-        </w:rPr>
-      </w:pPr>
+          <w:sz w:val="40"/>
+        </w:rPr>
+      </w:pPr>
+      <w:r>
+        <w:rPr>
+          <w:rFonts w:ascii="Times New Roman" w:hAnsi="Times New Roman" w:cs="Times New Roman"/>
+          <w:sz w:val="24"/>
+        </w:rPr>
+        <w:t xml:space="preserve">Figure </w:t>
+      </w:r>
+      <w:r>
+        <w:rPr>
+          <w:rFonts w:ascii="Times New Roman" w:hAnsi="Times New Roman" w:cs="Times New Roman"/>
+          <w:sz w:val="24"/>
+        </w:rPr>
+        <w:fldChar w:fldCharType="begin"/>
+      </w:r>
+      <w:r>
+        <w:rPr>
+          <w:rFonts w:ascii="Times New Roman" w:hAnsi="Times New Roman" w:cs="Times New Roman"/>
+          <w:sz w:val="24"/>
+        </w:rPr>
+        <w:instrText xml:space="preserve"> SEQ Figure \* ARABIC </w:instrText>
+      </w:r>
+      <w:r>
+        <w:rPr>
+          <w:rFonts w:ascii="Times New Roman" w:hAnsi="Times New Roman" w:cs="Times New Roman"/>
+          <w:sz w:val="24"/>
+        </w:rPr>
+        <w:fldChar w:fldCharType="separate"/>
+      </w:r>
+      <w:r>
+        <w:rPr>
+          <w:rFonts w:ascii="Times New Roman" w:hAnsi="Times New Roman" w:cs="Times New Roman"/>
+          <w:noProof/>
+          <w:sz w:val="24"/>
+        </w:rPr>
+        <w:t>4</w:t>
+      </w:r>
+      <w:r>
+        <w:rPr>
+          <w:rFonts w:ascii="Times New Roman" w:hAnsi="Times New Roman" w:cs="Times New Roman"/>
+          <w:sz w:val="24"/>
+        </w:rPr>
+        <w:fldChar w:fldCharType="end"/>
+      </w:r>
+      <w:r>
+        <w:rPr>
+          <w:rFonts w:ascii="Times New Roman" w:hAnsi="Times New Roman" w:cs="Times New Roman"/>
+          <w:sz w:val="24"/>
+        </w:rPr>
+        <w:t xml:space="preserve"> Transmission data of 69H</w:t>
+      </w:r>
+    </w:p>
+    <w:p>
+      <w:pPr>
+        <w:spacing w:line="240" w:lineRule="auto"/>
+        <w:jc w:val="both"/>
+        <w:rPr>
+          <w:rFonts w:ascii="Times New Roman" w:hAnsi="Times New Roman" w:cs="Times New Roman"/>
+          <w:sz w:val="24"/>
+        </w:rPr>
+      </w:pPr>
+      <w:r>
+        <w:rPr>
+          <w:rFonts w:ascii="Times New Roman" w:hAnsi="Times New Roman" w:cs="Times New Roman"/>
+          <w:sz w:val="24"/>
+        </w:rPr>
+        <w:t xml:space="preserve">Figure 4 shows the result of transmitting 8 bits data, 69H. In order to send the data, transmit buffer (TXE) flag needs to be checked. When TXE flag is set, </w:t>
+      </w:r>
+      <w:r>
+        <w:rPr>
+          <w:rFonts w:ascii="Times New Roman" w:hAnsi="Times New Roman" w:cs="Times New Roman"/>
+          <w:sz w:val="24"/>
+        </w:rPr>
+        <w:t xml:space="preserve">this indicates </w:t>
+      </w:r>
+      <w:r>
+        <w:rPr>
+          <w:rFonts w:ascii="Times New Roman" w:hAnsi="Times New Roman" w:cs="Times New Roman"/>
+          <w:sz w:val="24"/>
+        </w:rPr>
+        <w:t xml:space="preserve">transmit buffer is emptied. </w:t>
+      </w:r>
+      <w:r>
+        <w:rPr>
+          <w:rFonts w:ascii="Times New Roman" w:hAnsi="Times New Roman" w:cs="Times New Roman"/>
+          <w:sz w:val="24"/>
+        </w:rPr>
+        <w:t xml:space="preserve">Hence, data can be stored into transmit buffer by writing the data to data register. Once everything is ready, data will send through the output pin, either MOSI or MISO, to the destination. </w:t>
+      </w:r>
+    </w:p>
+    <w:p>
+      <w:pPr>
+        <w:spacing w:line="240" w:lineRule="auto"/>
+        <w:ind w:firstLine="720"/>
+        <w:jc w:val="both"/>
+        <w:rPr>
+          <w:rFonts w:ascii="Times New Roman" w:hAnsi="Times New Roman" w:cs="Times New Roman"/>
+          <w:sz w:val="24"/>
+        </w:rPr>
+      </w:pPr>
+      <w:r>
+        <w:rPr>
+          <w:rFonts w:ascii="Times New Roman" w:hAnsi="Times New Roman" w:cs="Times New Roman"/>
+          <w:sz w:val="24"/>
+        </w:rPr>
+        <w:t xml:space="preserve">In Figure 4, </w:t>
+      </w:r>
+      <w:r>
+        <w:rPr>
+          <w:rFonts w:ascii="Times New Roman" w:hAnsi="Times New Roman" w:cs="Times New Roman"/>
+          <w:sz w:val="24"/>
+        </w:rPr>
+        <w:t>noise can be seen. Noise can be any unwanted signals like light. Whenever there is a hanger wire or similar that can be acted like an antenna, noise will be received that antenna-liked. To solve this problem, resistor can be a good helper. By placing a resistor at the output, noise will be trimmed.</w:t>
+      </w:r>
+    </w:p>
+    <w:p>
+      <w:pPr>
+        <w:keepNext/>
+        <w:spacing w:line="240" w:lineRule="auto"/>
+        <w:jc w:val="both"/>
+      </w:pPr>
+      <w:r>
+        <w:rPr>
+          <w:noProof/>
+        </w:rPr>
+        <w:lastRenderedPageBreak/>
+        <w:drawing>
+          <wp:inline distT="0" distB="0" distL="0" distR="0">
+            <wp:extent cx="5934710" cy="3562985"/>
+            <wp:effectExtent l="0" t="0" r="8890" b="0"/>
+            <wp:docPr id="6" name="Picture 6"/>
+            <wp:cNvGraphicFramePr>
+              <a:graphicFrameLocks xmlns:a="http://schemas.openxmlformats.org/drawingml/2006/main" noChangeAspect="1"/>
+            </wp:cNvGraphicFramePr>
+            <a:graphic xmlns:a="http://schemas.openxmlformats.org/drawingml/2006/main">
+              <a:graphicData uri="http://schemas.openxmlformats.org/drawingml/2006/picture">
+                <pic:pic xmlns:pic="http://schemas.openxmlformats.org/drawingml/2006/picture">
+                  <pic:nvPicPr>
+                    <pic:cNvPr id="0" name="Picture 3"/>
+                    <pic:cNvPicPr>
+                      <a:picLocks noChangeAspect="1" noChangeArrowheads="1"/>
+                    </pic:cNvPicPr>
+                  </pic:nvPicPr>
+                  <pic:blipFill>
+                    <a:blip r:embed="rId10">
+                      <a:extLst>
+                        <a:ext uri="{28A0092B-C50C-407E-A947-70E740481C1C}">
+                          <a14:useLocalDpi xmlns:a14="http://schemas.microsoft.com/office/drawing/2010/main" val="0"/>
+                        </a:ext>
+                      </a:extLst>
+                    </a:blip>
+                    <a:srcRect/>
+                    <a:stretch>
+                      <a:fillRect/>
+                    </a:stretch>
+                  </pic:blipFill>
+                  <pic:spPr bwMode="auto">
+                    <a:xfrm>
+                      <a:off x="0" y="0"/>
+                      <a:ext cx="5934710" cy="3562985"/>
+                    </a:xfrm>
+                    <a:prstGeom prst="rect">
+                      <a:avLst/>
+                    </a:prstGeom>
+                    <a:noFill/>
+                    <a:ln>
+                      <a:noFill/>
+                    </a:ln>
+                  </pic:spPr>
+                </pic:pic>
+              </a:graphicData>
+            </a:graphic>
+          </wp:inline>
+        </w:drawing>
+      </w:r>
+    </w:p>
+    <w:p>
+      <w:pPr>
+        <w:pStyle w:val="Caption"/>
+        <w:jc w:val="center"/>
+        <w:rPr>
+          <w:rFonts w:ascii="Times New Roman" w:hAnsi="Times New Roman" w:cs="Times New Roman"/>
+          <w:sz w:val="24"/>
+          <w:szCs w:val="24"/>
+        </w:rPr>
+      </w:pPr>
+      <w:r>
+        <w:rPr>
+          <w:rFonts w:ascii="Times New Roman" w:hAnsi="Times New Roman" w:cs="Times New Roman"/>
+          <w:sz w:val="24"/>
+        </w:rPr>
+        <w:t xml:space="preserve">Figure </w:t>
+      </w:r>
+      <w:r>
+        <w:rPr>
+          <w:rFonts w:ascii="Times New Roman" w:hAnsi="Times New Roman" w:cs="Times New Roman"/>
+          <w:sz w:val="24"/>
+        </w:rPr>
+        <w:fldChar w:fldCharType="begin"/>
+      </w:r>
+      <w:r>
+        <w:rPr>
+          <w:rFonts w:ascii="Times New Roman" w:hAnsi="Times New Roman" w:cs="Times New Roman"/>
+          <w:sz w:val="24"/>
+        </w:rPr>
+        <w:instrText xml:space="preserve"> SEQ Figure \* ARABIC </w:instrText>
+      </w:r>
+      <w:r>
+        <w:rPr>
+          <w:rFonts w:ascii="Times New Roman" w:hAnsi="Times New Roman" w:cs="Times New Roman"/>
+          <w:sz w:val="24"/>
+        </w:rPr>
+        <w:fldChar w:fldCharType="separate"/>
+      </w:r>
+      <w:r>
+        <w:rPr>
+          <w:rFonts w:ascii="Times New Roman" w:hAnsi="Times New Roman" w:cs="Times New Roman"/>
+          <w:noProof/>
+          <w:sz w:val="24"/>
+        </w:rPr>
+        <w:t>5</w:t>
+      </w:r>
+      <w:r>
+        <w:rPr>
+          <w:rFonts w:ascii="Times New Roman" w:hAnsi="Times New Roman" w:cs="Times New Roman"/>
+          <w:sz w:val="24"/>
+        </w:rPr>
+        <w:fldChar w:fldCharType="end"/>
+      </w:r>
+      <w:r>
+        <w:rPr>
+          <w:rFonts w:ascii="Times New Roman" w:hAnsi="Times New Roman" w:cs="Times New Roman"/>
+          <w:sz w:val="24"/>
+        </w:rPr>
+        <w:t xml:space="preserve"> NSS signal between master and slave</w:t>
+      </w:r>
+    </w:p>
+    <w:p>
+      <w:pPr>
+        <w:spacing w:line="240" w:lineRule="auto"/>
+        <w:jc w:val="both"/>
+        <w:rPr>
+          <w:rFonts w:ascii="Times New Roman" w:hAnsi="Times New Roman" w:cs="Times New Roman"/>
+          <w:sz w:val="24"/>
+          <w:szCs w:val="24"/>
+        </w:rPr>
+      </w:pPr>
+      <w:r>
+        <w:rPr>
+          <w:rFonts w:ascii="Times New Roman" w:hAnsi="Times New Roman" w:cs="Times New Roman"/>
+          <w:sz w:val="24"/>
+          <w:szCs w:val="24"/>
+        </w:rPr>
+        <w:tab/>
+        <w:t>NSS pin between master and slave is initially high level signal</w:t>
+      </w:r>
+      <w:r>
+        <w:rPr>
+          <w:rFonts w:ascii="Times New Roman" w:hAnsi="Times New Roman" w:cs="Times New Roman"/>
+          <w:sz w:val="24"/>
+          <w:szCs w:val="24"/>
+        </w:rPr>
+        <w:t xml:space="preserve"> (logic 1)</w:t>
+      </w:r>
+      <w:r>
+        <w:rPr>
+          <w:rFonts w:ascii="Times New Roman" w:hAnsi="Times New Roman" w:cs="Times New Roman"/>
+          <w:sz w:val="24"/>
+          <w:szCs w:val="24"/>
+        </w:rPr>
+        <w:t xml:space="preserve">. </w:t>
+      </w:r>
+      <w:r>
+        <w:rPr>
+          <w:rFonts w:ascii="Times New Roman" w:hAnsi="Times New Roman" w:cs="Times New Roman"/>
+          <w:sz w:val="24"/>
+          <w:szCs w:val="24"/>
+        </w:rPr>
+        <w:t>In</w:t>
+      </w:r>
+      <w:r>
+        <w:rPr>
+          <w:rFonts w:ascii="Times New Roman" w:hAnsi="Times New Roman" w:cs="Times New Roman"/>
+          <w:sz w:val="24"/>
+          <w:szCs w:val="24"/>
+        </w:rPr>
+        <w:t xml:space="preserve"> </w:t>
+      </w:r>
+      <w:r>
+        <w:rPr>
+          <w:rFonts w:ascii="Times New Roman" w:hAnsi="Times New Roman" w:cs="Times New Roman"/>
+          <w:sz w:val="24"/>
+          <w:szCs w:val="24"/>
+        </w:rPr>
+        <w:t>order for master to communicate with the slave, NSS pin needs to put out a low level signal</w:t>
+      </w:r>
+      <w:r>
+        <w:rPr>
+          <w:rFonts w:ascii="Times New Roman" w:hAnsi="Times New Roman" w:cs="Times New Roman"/>
+          <w:sz w:val="24"/>
+          <w:szCs w:val="24"/>
+        </w:rPr>
+        <w:t xml:space="preserve"> (logic 0)</w:t>
+      </w:r>
+      <w:r>
+        <w:rPr>
+          <w:rFonts w:ascii="Times New Roman" w:hAnsi="Times New Roman" w:cs="Times New Roman"/>
+          <w:sz w:val="24"/>
+          <w:szCs w:val="24"/>
+        </w:rPr>
+        <w:t xml:space="preserve"> between master and slave.</w:t>
+      </w:r>
+      <w:r>
+        <w:rPr>
+          <w:rFonts w:ascii="Times New Roman" w:hAnsi="Times New Roman" w:cs="Times New Roman"/>
+          <w:sz w:val="24"/>
+          <w:szCs w:val="24"/>
+        </w:rPr>
+        <w:t xml:space="preserve"> This is to indicate that the master is communicating with the specific slave if multiple slaves are connected to the master (</w:t>
+      </w:r>
+      <w:proofErr w:type="spellStart"/>
+      <w:r>
+        <w:rPr>
+          <w:rFonts w:ascii="Times New Roman" w:hAnsi="Times New Roman" w:cs="Times New Roman"/>
+          <w:sz w:val="24"/>
+          <w:szCs w:val="24"/>
+        </w:rPr>
+        <w:t>multislave</w:t>
+      </w:r>
+      <w:proofErr w:type="spellEnd"/>
+      <w:r>
+        <w:rPr>
+          <w:rFonts w:ascii="Times New Roman" w:hAnsi="Times New Roman" w:cs="Times New Roman"/>
+          <w:sz w:val="24"/>
+          <w:szCs w:val="24"/>
+        </w:rPr>
+        <w:t xml:space="preserve"> system).</w:t>
+      </w:r>
+      <w:r>
+        <w:rPr>
+          <w:rFonts w:ascii="Times New Roman" w:hAnsi="Times New Roman" w:cs="Times New Roman"/>
+          <w:sz w:val="24"/>
+          <w:szCs w:val="24"/>
+        </w:rPr>
+        <w:t xml:space="preserve"> During the communication, any communication from other source are not allowed except the specific slave. This is to prevent any signal collision occurs that will cause the loss of main data. Thus, this is also an advantage of using SPI as communication tool. However, if multiple slaves are connecting the master, area will be a problem. </w:t>
+      </w:r>
+    </w:p>
+    <w:p>
+      <w:pPr>
+        <w:keepNext/>
+        <w:spacing w:line="240" w:lineRule="auto"/>
+        <w:jc w:val="both"/>
+      </w:pPr>
+      <w:r>
+        <w:rPr>
+          <w:rFonts w:ascii="Times New Roman" w:hAnsi="Times New Roman" w:cs="Times New Roman"/>
+          <w:noProof/>
+          <w:sz w:val="24"/>
+          <w:szCs w:val="24"/>
+        </w:rPr>
+        <w:lastRenderedPageBreak/>
+        <w:drawing>
+          <wp:inline distT="0" distB="0" distL="0" distR="0" wp14:anchorId="0AFB8547" wp14:editId="6E34A2B9">
+            <wp:extent cx="5943600" cy="3567647"/>
+            <wp:effectExtent l="0" t="0" r="0" b="0"/>
+            <wp:docPr id="9" name="Picture 9" descr="C:\Users\Prince\Desktop\Serial-Peripheral-Interface\Report\Result of SPI\Master mode\Transmission\8bit_transmission (Uni_Direc_Transmit)\TI_BR4_SCK.jpg"/>
+            <wp:cNvGraphicFramePr>
+              <a:graphicFrameLocks xmlns:a="http://schemas.openxmlformats.org/drawingml/2006/main" noChangeAspect="1"/>
+            </wp:cNvGraphicFramePr>
+            <a:graphic xmlns:a="http://schemas.openxmlformats.org/drawingml/2006/main">
+              <a:graphicData uri="http://schemas.openxmlformats.org/drawingml/2006/picture">
+                <pic:pic xmlns:pic="http://schemas.openxmlformats.org/drawingml/2006/picture">
+                  <pic:nvPicPr>
+                    <pic:cNvPr id="0" name="Picture 5" descr="C:\Users\Prince\Desktop\Serial-Peripheral-Interface\Report\Result of SPI\Master mode\Transmission\8bit_transmission (Uni_Direc_Transmit)\TI_BR4_SCK.jpg"/>
+                    <pic:cNvPicPr>
+                      <a:picLocks noChangeAspect="1" noChangeArrowheads="1"/>
+                    </pic:cNvPicPr>
+                  </pic:nvPicPr>
+                  <pic:blipFill>
+                    <a:blip r:embed="rId11">
+                      <a:extLst>
+                        <a:ext uri="{28A0092B-C50C-407E-A947-70E740481C1C}">
+                          <a14:useLocalDpi xmlns:a14="http://schemas.microsoft.com/office/drawing/2010/main" val="0"/>
+                        </a:ext>
+                      </a:extLst>
+                    </a:blip>
+                    <a:srcRect/>
+                    <a:stretch>
+                      <a:fillRect/>
+                    </a:stretch>
+                  </pic:blipFill>
+                  <pic:spPr bwMode="auto">
+                    <a:xfrm>
+                      <a:off x="0" y="0"/>
+                      <a:ext cx="5943600" cy="3567647"/>
+                    </a:xfrm>
+                    <a:prstGeom prst="rect">
+                      <a:avLst/>
+                    </a:prstGeom>
+                    <a:noFill/>
+                    <a:ln>
+                      <a:noFill/>
+                    </a:ln>
+                  </pic:spPr>
+                </pic:pic>
+              </a:graphicData>
+            </a:graphic>
+          </wp:inline>
+        </w:drawing>
+      </w:r>
+    </w:p>
+    <w:p>
+      <w:pPr>
+        <w:pStyle w:val="Caption"/>
+        <w:jc w:val="center"/>
+        <w:rPr>
+          <w:rFonts w:ascii="Times New Roman" w:hAnsi="Times New Roman" w:cs="Times New Roman"/>
+          <w:i w:val="0"/>
+          <w:sz w:val="24"/>
+        </w:rPr>
+      </w:pPr>
+      <w:r>
+        <w:rPr>
+          <w:rFonts w:ascii="Times New Roman" w:hAnsi="Times New Roman" w:cs="Times New Roman"/>
+          <w:sz w:val="24"/>
+        </w:rPr>
+        <w:t xml:space="preserve">Figure </w:t>
+      </w:r>
+      <w:r>
+        <w:rPr>
+          <w:rFonts w:ascii="Times New Roman" w:hAnsi="Times New Roman" w:cs="Times New Roman"/>
+          <w:sz w:val="24"/>
+        </w:rPr>
+        <w:fldChar w:fldCharType="begin"/>
+      </w:r>
+      <w:r>
+        <w:rPr>
+          <w:rFonts w:ascii="Times New Roman" w:hAnsi="Times New Roman" w:cs="Times New Roman"/>
+          <w:sz w:val="24"/>
+        </w:rPr>
+        <w:instrText xml:space="preserve"> SEQ Figure \* ARABIC </w:instrText>
+      </w:r>
+      <w:r>
+        <w:rPr>
+          <w:rFonts w:ascii="Times New Roman" w:hAnsi="Times New Roman" w:cs="Times New Roman"/>
+          <w:sz w:val="24"/>
+        </w:rPr>
+        <w:fldChar w:fldCharType="separate"/>
+      </w:r>
+      <w:r>
+        <w:rPr>
+          <w:rFonts w:ascii="Times New Roman" w:hAnsi="Times New Roman" w:cs="Times New Roman"/>
+          <w:noProof/>
+          <w:sz w:val="24"/>
+        </w:rPr>
+        <w:t>6</w:t>
+      </w:r>
+      <w:r>
+        <w:rPr>
+          <w:rFonts w:ascii="Times New Roman" w:hAnsi="Times New Roman" w:cs="Times New Roman"/>
+          <w:sz w:val="24"/>
+        </w:rPr>
+        <w:fldChar w:fldCharType="end"/>
+      </w:r>
+      <w:r>
+        <w:rPr>
+          <w:rFonts w:ascii="Times New Roman" w:hAnsi="Times New Roman" w:cs="Times New Roman"/>
+          <w:sz w:val="24"/>
+        </w:rPr>
+        <w:t xml:space="preserve"> Serial Clock (SCK) generated by master and transmitted to slave</w:t>
+      </w:r>
+    </w:p>
+    <w:p>
+      <w:pPr>
+        <w:jc w:val="both"/>
+        <w:rPr>
+          <w:rFonts w:ascii="Times New Roman" w:hAnsi="Times New Roman" w:cs="Times New Roman"/>
+          <w:sz w:val="24"/>
+        </w:rPr>
+      </w:pPr>
+      <w:r>
+        <w:rPr>
+          <w:rFonts w:ascii="Times New Roman" w:hAnsi="Times New Roman" w:cs="Times New Roman"/>
+          <w:sz w:val="24"/>
+        </w:rPr>
+        <w:t xml:space="preserve">Figure 6 shows the serial clock generated by the master. From Figure 6, serial clock was generated continuously because the data was kept on transmitting to slave once TXE flag is set and RXNE is cleared which indicated new data can be sent and received. In order to generate this clock, peripheral clock for SPI needs to be asserted. If not, SPI will not be functioning and hence, no data can be sent and received. </w:t>
+      </w:r>
     </w:p>
     <w:sectPr>
       <w:pgSz w:w="12240" w:h="15840"/>
@@ -3935,6 +4655,25 @@
       </w:tblBorders>
     </w:tblPr>
   </w:style>
+  <w:style w:type="paragraph" w:styleId="Caption">
+    <w:name w:val="caption"/>
+    <w:basedOn w:val="Normal"/>
+    <w:next w:val="Normal"/>
+    <w:uiPriority w:val="35"/>
+    <w:unhideWhenUsed/>
+    <w:qFormat/>
+    <w:rsid w:val="000C6533"/>
+    <w:pPr>
+      <w:spacing w:after="200" w:line="240" w:lineRule="auto"/>
+    </w:pPr>
+    <w:rPr>
+      <w:i/>
+      <w:iCs/>
+      <w:color w:val="44546A" w:themeColor="text2"/>
+      <w:sz w:val="18"/>
+      <w:szCs w:val="18"/>
+    </w:rPr>
+  </w:style>
 </w:styles>
 </file>
 

</xml_diff>